<commit_message>
updated OS X build instructions for 10.10
</commit_message>
<xml_diff>
--- a/build_osx/Building SAM on OSX 10.docx
+++ b/build_osx/Building SAM on OSX 10.docx
@@ -11,7 +11,7 @@
           <w:sz-cs w:val="24"/>
           <w:color w:val="00000A"/>
         </w:rPr>
-        <w:t xml:space="preserve">Building SAM on OSX 10.10</w:t>
+        <w:t xml:space="preserve">Building SAM on OSX 10.10 (also see build.txt and wxconfigure.osx64)</w:t>
       </w:r>
     </w:p>
     <w:p>
@@ -155,121 +155,21 @@
           <w:sz-cs w:val="24"/>
           <w:color w:val="00000A"/>
         </w:rPr>
-        <w:t xml:space="preserve">make clean</w:t>
-      </w:r>
-    </w:p>
-    <w:p>
-      <w:pPr>
-        <w:ind w:left="720"/>
-      </w:pPr>
-      <w:r>
-        <w:rPr>
-          <w:rFonts w:ascii="Times" w:hAnsi="Times" w:cs="Times"/>
-          <w:sz w:val="24"/>
-          <w:sz-cs w:val="24"/>
-          <w:color w:val="00000A"/>
-        </w:rPr>
-        <w:t xml:space="preserve"/>
-      </w:r>
-    </w:p>
-    <w:p>
-      <w:pPr>
-        <w:ind w:left="720"/>
-      </w:pPr>
-      <w:r>
-        <w:rPr>
-          <w:rFonts w:ascii="Times" w:hAnsi="Times" w:cs="Times"/>
-          <w:sz w:val="24"/>
-          <w:sz-cs w:val="24"/>
-          <w:color w:val="00000A"/>
-        </w:rPr>
-        <w:t xml:space="preserve"/>
-        <w:tab/>
-        <w:t xml:space="preserve"/>
-        <w:tab/>
-        <w:t xml:space="preserve">export CXXFLAGS=“-stdlib=libc++ -std=c++11”</w:t>
-      </w:r>
-    </w:p>
-    <w:p>
-      <w:pPr>
-        <w:ind w:left="720"/>
-      </w:pPr>
-      <w:r>
-        <w:rPr>
-          <w:rFonts w:ascii="Times" w:hAnsi="Times" w:cs="Times"/>
-          <w:sz w:val="24"/>
-          <w:sz-cs w:val="24"/>
-          <w:color w:val="00000A"/>
-        </w:rPr>
-        <w:t xml:space="preserve"/>
-        <w:tab/>
-        <w:t xml:space="preserve"/>
-        <w:tab/>
-        <w:t xml:space="preserve">export OBJXXFLAGS=“-stdlib=libc++ -std=c++11”</w:t>
-      </w:r>
-    </w:p>
-    <w:p>
-      <w:pPr>
-        <w:ind w:left="720"/>
-      </w:pPr>
-      <w:r>
-        <w:rPr>
-          <w:rFonts w:ascii="Times" w:hAnsi="Times" w:cs="Times"/>
-          <w:sz w:val="24"/>
-          <w:sz-cs w:val="24"/>
-          <w:color w:val="00000A"/>
-        </w:rPr>
-        <w:t xml:space="preserve"/>
-        <w:tab/>
-        <w:t xml:space="preserve"/>
-        <w:tab/>
-        <w:t xml:space="preserve">export CXXFLAGS=“-stdlib=libc++”</w:t>
-      </w:r>
-    </w:p>
-    <w:p>
-      <w:pPr>
-        <w:ind w:left="720"/>
-      </w:pPr>
-      <w:r>
-        <w:rPr>
-          <w:rFonts w:ascii="Times" w:hAnsi="Times" w:cs="Times"/>
-          <w:sz w:val="24"/>
-          <w:sz-cs w:val="24"/>
-          <w:color w:val="00000A"/>
-        </w:rPr>
-        <w:t xml:space="preserve">./configure --prefix=/Users/stevenjanzou/local/wx-3.1.0 --enable-stl=yes --enable-debug=no --enable-shared=no --with-cocoa --with-libjpeg=builtin --with-libpng=builtin --with-regex=builtin --with-libtiff=builtin --with-zlib=builtin --with-expat=builtin</w:t>
-      </w:r>
-    </w:p>
-    <w:p>
-      <w:pPr>
-        <w:ind w:left="720"/>
-      </w:pPr>
-      <w:r>
-        <w:rPr>
-          <w:rFonts w:ascii="Times" w:hAnsi="Times" w:cs="Times"/>
-          <w:sz w:val="24"/>
-          <w:sz-cs w:val="24"/>
-          <w:color w:val="00000A"/>
-        </w:rPr>
-        <w:t xml:space="preserve"/>
-      </w:r>
-    </w:p>
-    <w:p>
-      <w:pPr>
-        <w:ind w:left="720"/>
-      </w:pPr>
-      <w:r>
-        <w:rPr>
-          <w:rFonts w:ascii="Times" w:hAnsi="Times" w:cs="Times"/>
-          <w:sz w:val="24"/>
-          <w:sz-cs w:val="24"/>
-          <w:color w:val="00000A"/>
-        </w:rPr>
-        <w:t xml:space="preserve"/>
-        <w:tab/>
-        <w:t xml:space="preserve">•</w:t>
-        <w:tab/>
-        <w:t xml:space="preserve">./configure --prefix=/Users/&lt;USER&gt;/local/wx-3.1.0 --enable-stl=yes --enable-debug=no --enable-shared=no --with-cocoa --with-libjpeg=builtin --with-libpng=builtin --with-regex=builtin --with-libtiff=builtin --with-zlib=builtin --with-expat=builtin</w:t>
+        <w:t xml:space="preserve">./configure --prefix=/Users/&lt;USER&gt;/local/wx-3.1.0 --enable-stl=yes --enable-debug=no --enable-shared=no --with-cocoa --enable-macosx_arch=x86_64 --enable-unicode --enable-webview --with-cxx=11 --with-macosx-version-min=10.9  --with-libjpeg=builtin --with-libpng=builtin --with-regex=builtin --with-libtiff=builtin --with-zlib=builtin --with-expat=builtin</w:t>
+      </w:r>
+    </w:p>
+    <w:p>
+      <w:pPr>
+        <w:ind w:left="720"/>
+      </w:pPr>
+      <w:r>
+        <w:rPr>
+          <w:rFonts w:ascii="Times" w:hAnsi="Times" w:cs="Times"/>
+          <w:sz w:val="24"/>
+          <w:sz-cs w:val="24"/>
+          <w:color w:val="00000A"/>
+        </w:rPr>
+        <w:t xml:space="preserve"/>
       </w:r>
     </w:p>
     <w:p>
@@ -373,7 +273,49 @@
         <w:tab/>
         <w:t xml:space="preserve">•</w:t>
         <w:tab/>
-        <w:t xml:space="preserve">Test by typing wx-config-3 --cflags      you should get:  -I/Users/&lt;USER&gt;/local/wx-3.1.0/lib/wx/include/osx_cocoa-unicode-static-3.0 -I/Users/&lt;USER&gt;/local/wx-3.1.0/include/wx-3.0 -D_FILE_OFFSET_BITS=64 -DwxDEBUG_LEVEL=0 -D__WXMAC__ -D__WXOSX__ -D__WXOSX_COCOA__</w:t>
+        <w:t xml:space="preserve">Test by typing wx-config-3 --cflags      you should get: </w:t>
+      </w:r>
+      <w:r>
+        <w:rPr>
+          <w:rFonts w:ascii="Menlo" w:hAnsi="Menlo" w:cs="Menlo"/>
+          <w:sz w:val="22"/>
+          <w:sz-cs w:val="22"/>
+        </w:rPr>
+        <w:t xml:space="preserve">-I/Users/</w:t>
+      </w:r>
+      <w:r>
+        <w:rPr>
+          <w:rFonts w:ascii="Times" w:hAnsi="Times" w:cs="Times"/>
+          <w:sz w:val="24"/>
+          <w:sz-cs w:val="24"/>
+          <w:color w:val="00000A"/>
+        </w:rPr>
+        <w:t xml:space="preserve">&lt;USER&gt;</w:t>
+      </w:r>
+      <w:r>
+        <w:rPr>
+          <w:rFonts w:ascii="Menlo" w:hAnsi="Menlo" w:cs="Menlo"/>
+          <w:sz w:val="22"/>
+          <w:sz-cs w:val="22"/>
+        </w:rPr>
+        <w:t xml:space="preserve">/local/wx-3.1.0/lib/wx/include/osx_cocoa-unicode-static-3.1 -I/Users/</w:t>
+      </w:r>
+      <w:r>
+        <w:rPr>
+          <w:rFonts w:ascii="Times" w:hAnsi="Times" w:cs="Times"/>
+          <w:sz w:val="24"/>
+          <w:sz-cs w:val="24"/>
+          <w:color w:val="00000A"/>
+        </w:rPr>
+        <w:t xml:space="preserve">&lt;USER&gt;</w:t>
+      </w:r>
+      <w:r>
+        <w:rPr>
+          <w:rFonts w:ascii="Menlo" w:hAnsi="Menlo" w:cs="Menlo"/>
+          <w:sz w:val="22"/>
+          <w:sz-cs w:val="22"/>
+        </w:rPr>
+        <w:t xml:space="preserve">/local/wx-3.1.0/include/wx-3.1 -D_FILE_OFFSET_BITS=64 -DwxDEBUG_LEVEL=0 -D__WXMAC__ -D__WXOSX__ -D__WXOSX_COCOA__ </w:t>
       </w:r>
     </w:p>
     <w:p>
@@ -557,7 +499,7 @@
         <w:tab/>
         <w:t xml:space="preserve">•</w:t>
         <w:tab/>
-        <w:t xml:space="preserve">cd lk/osx_wx3_unicode/</w:t>
+        <w:t xml:space="preserve">cd lk/build_osx/</w:t>
       </w:r>
     </w:p>
     <w:p>
@@ -611,7 +553,7 @@
         <w:tab/>
         <w:t xml:space="preserve">•</w:t>
         <w:tab/>
-        <w:t xml:space="preserve">cd wex/osx_wx3_unicode/</w:t>
+        <w:t xml:space="preserve">cd wex/build_osx/</w:t>
       </w:r>
     </w:p>
     <w:p>
@@ -683,7 +625,7 @@
         <w:tab/>
         <w:t xml:space="preserve">•</w:t>
         <w:tab/>
-        <w:t xml:space="preserve">cd ../../SAMnt/osx_wx3/</w:t>
+        <w:t xml:space="preserve">cd ../../SAMnt/build_osx/</w:t>
       </w:r>
     </w:p>
     <w:p>
@@ -737,132 +679,6 @@
         <w:tab/>
         <w:t xml:space="preserve">•</w:t>
         <w:tab/>
-        <w:t xml:space="preserve">make -f Makefile-webupd for web updater</w:t>
-      </w:r>
-    </w:p>
-    <w:p>
-      <w:pPr>
-        <w:ind w:left="720"/>
-      </w:pPr>
-      <w:r>
-        <w:rPr>
-          <w:rFonts w:ascii="Times" w:hAnsi="Times" w:cs="Times"/>
-          <w:sz w:val="24"/>
-          <w:sz-cs w:val="24"/>
-          <w:color w:val="00000A"/>
-        </w:rPr>
-        <w:t xml:space="preserve"/>
-        <w:tab/>
-        <w:t xml:space="preserve">•</w:t>
-        <w:tab/>
-        <w:t xml:space="preserve">cd ../../lhsivf/src</w:t>
-      </w:r>
-    </w:p>
-    <w:p>
-      <w:pPr>
-        <w:ind w:left="720"/>
-      </w:pPr>
-      <w:r>
-        <w:rPr>
-          <w:rFonts w:ascii="Times" w:hAnsi="Times" w:cs="Times"/>
-          <w:sz w:val="24"/>
-          <w:sz-cs w:val="24"/>
-          <w:color w:val="00000A"/>
-        </w:rPr>
-        <w:t xml:space="preserve"/>
-        <w:tab/>
-        <w:t xml:space="preserve">•</w:t>
-        <w:tab/>
-        <w:t xml:space="preserve">make</w:t>
-      </w:r>
-    </w:p>
-    <w:p>
-      <w:pPr>
-        <w:ind w:left="720"/>
-      </w:pPr>
-      <w:r>
-        <w:rPr>
-          <w:rFonts w:ascii="Times" w:hAnsi="Times" w:cs="Times"/>
-          <w:sz w:val="24"/>
-          <w:sz-cs w:val="24"/>
-          <w:color w:val="00000A"/>
-        </w:rPr>
-        <w:t xml:space="preserve"/>
-        <w:tab/>
-        <w:t xml:space="preserve">•</w:t>
-        <w:tab/>
-        <w:t xml:space="preserve">make copy_trunk</w:t>
-      </w:r>
-    </w:p>
-    <w:p>
-      <w:pPr>
-        <w:ind w:left="720"/>
-      </w:pPr>
-      <w:r>
-        <w:rPr>
-          <w:rFonts w:ascii="Times" w:hAnsi="Times" w:cs="Times"/>
-          <w:sz w:val="24"/>
-          <w:sz-cs w:val="24"/>
-          <w:color w:val="00000A"/>
-        </w:rPr>
-        <w:t xml:space="preserve"/>
-        <w:tab/>
-        <w:t xml:space="preserve">•</w:t>
-        <w:tab/>
-        <w:t xml:space="preserve">cd ../../stepwise_wipp</w:t>
-      </w:r>
-    </w:p>
-    <w:p>
-      <w:pPr>
-        <w:ind w:left="720"/>
-      </w:pPr>
-      <w:r>
-        <w:rPr>
-          <w:rFonts w:ascii="Times" w:hAnsi="Times" w:cs="Times"/>
-          <w:sz w:val="24"/>
-          <w:sz-cs w:val="24"/>
-          <w:color w:val="00000A"/>
-        </w:rPr>
-        <w:t xml:space="preserve"/>
-        <w:tab/>
-        <w:t xml:space="preserve">•</w:t>
-        <w:tab/>
-        <w:t xml:space="preserve">make</w:t>
-      </w:r>
-    </w:p>
-    <w:p>
-      <w:pPr>
-        <w:ind w:left="720"/>
-      </w:pPr>
-      <w:r>
-        <w:rPr>
-          <w:rFonts w:ascii="Times" w:hAnsi="Times" w:cs="Times"/>
-          <w:sz w:val="24"/>
-          <w:sz-cs w:val="24"/>
-          <w:color w:val="00000A"/>
-        </w:rPr>
-        <w:t xml:space="preserve"/>
-        <w:tab/>
-        <w:t xml:space="preserve">•</w:t>
-        <w:tab/>
-        <w:t xml:space="preserve">make copy_trunk</w:t>
-      </w:r>
-    </w:p>
-    <w:p>
-      <w:pPr>
-        <w:ind w:left="720"/>
-      </w:pPr>
-      <w:r>
-        <w:rPr>
-          <w:rFonts w:ascii="Times" w:hAnsi="Times" w:cs="Times"/>
-          <w:sz w:val="24"/>
-          <w:sz-cs w:val="24"/>
-          <w:color w:val="00000A"/>
-        </w:rPr>
-        <w:t xml:space="preserve"/>
-        <w:tab/>
-        <w:t xml:space="preserve">•</w:t>
-        <w:tab/>
         <w:t xml:space="preserve">bash makedmg.sh to generate dmg file.</w:t>
       </w:r>
     </w:p>
@@ -892,72 +708,6 @@
           <w:color w:val="00000A"/>
         </w:rPr>
         <w:t xml:space="preserve"/>
-      </w:r>
-    </w:p>
-    <w:p>
-      <w:pPr>
-        <w:ind w:left="720"/>
-      </w:pPr>
-      <w:r>
-        <w:rPr>
-          <w:rFonts w:ascii="Times" w:hAnsi="Times" w:cs="Times"/>
-          <w:sz w:val="24"/>
-          <w:sz-cs w:val="24"/>
-          <w:color w:val="00000A"/>
-        </w:rPr>
-        <w:t xml:space="preserve">html png jpg gif bmp doc docx ppt pptx xls xlsx pdf zsam csv txt tm2 epw sam dmg samreport sul zip exe </w:t>
-      </w:r>
-    </w:p>
-    <w:p>
-      <w:pPr>
-        <w:ind w:left="720"/>
-      </w:pPr>
-      <w:r>
-        <w:rPr>
-          <w:rFonts w:ascii="Times" w:hAnsi="Times" w:cs="Times"/>
-          <w:sz w:val="24"/>
-          <w:sz-cs w:val="24"/>
-          <w:color w:val="00000A"/>
-        </w:rPr>
-        <w:t xml:space="preserve"/>
-      </w:r>
-    </w:p>
-    <w:p>
-      <w:pPr>
-        <w:ind w:left="720"/>
-      </w:pPr>
-      <w:r>
-        <w:rPr>
-          <w:rFonts w:ascii="Times" w:hAnsi="Times" w:cs="Times"/>
-          <w:sz w:val="24"/>
-          <w:sz-cs w:val="24"/>
-          <w:color w:val="00000A"/>
-        </w:rPr>
-        <w:t xml:space="preserve">https://sam.nrel.gov/admin/config/media/imce/profile/edit/1</w:t>
-      </w:r>
-    </w:p>
-    <w:p>
-      <w:pPr/>
-      <w:r>
-        <w:rPr>
-          <w:rFonts w:ascii="Times" w:hAnsi="Times" w:cs="Times"/>
-          <w:sz w:val="24"/>
-          <w:sz-cs w:val="24"/>
-          <w:color w:val="00000A"/>
-        </w:rPr>
-        <w:t xml:space="preserve"/>
-      </w:r>
-    </w:p>
-    <w:p>
-      <w:pPr/>
-      <w:r>
-        <w:rPr>
-          <w:rFonts w:ascii="Times" w:hAnsi="Times" w:cs="Times"/>
-          <w:sz w:val="24"/>
-          <w:sz-cs w:val="24"/>
-          <w:color w:val="00000A"/>
-        </w:rPr>
-        <w:t xml:space="preserve">dmg html png jpg gif bmp doc docx ppt pptx xls xlsx pdf zsam csv txt tm2 epw sam dmg samreport sul zip exe run gz</w:t>
       </w:r>
     </w:p>
     <w:sectPr>

</xml_diff>